<commit_message>
Updated machine installation doc Removedd redundant old installation doc
</commit_message>
<xml_diff>
--- a/Docs/Machine installation.docx
+++ b/Docs/Machine installation.docx
@@ -1,10 +1,10 @@
 
 <file path=word/document.xml><?xml version="1.0" encoding="utf-8"?>
-<w:document xmlns:wpc="http://schemas.microsoft.com/office/word/2010/wordprocessingCanvas" xmlns:cx="http://schemas.microsoft.com/office/drawing/2014/chartex" xmlns:cx1="http://schemas.microsoft.com/office/drawing/2015/9/8/chartex" xmlns:cx2="http://schemas.microsoft.com/office/drawing/2015/10/21/chartex" xmlns:cx3="http://schemas.microsoft.com/office/drawing/2016/5/9/chartex" xmlns:cx4="http://schemas.microsoft.com/office/drawing/2016/5/10/chartex" xmlns:cx5="http://schemas.microsoft.com/office/drawing/2016/5/11/chartex" xmlns:mc="http://schemas.openxmlformats.org/markup-compatibility/2006" xmlns:o="urn:schemas-microsoft-com:office:office" xmlns:r="http://schemas.openxmlformats.org/officeDocument/2006/relationships" xmlns:m="http://schemas.openxmlformats.org/officeDocument/2006/math" xmlns:v="urn:schemas-microsoft-com:vml" xmlns:wp14="http://schemas.microsoft.com/office/word/2010/wordprocessingDrawing" xmlns:wp="http://schemas.openxmlformats.org/drawingml/2006/wordprocessingDrawing" xmlns:w10="urn:schemas-microsoft-com:office:word" xmlns:w="http://schemas.openxmlformats.org/wordprocessingml/2006/main" xmlns:w14="http://schemas.microsoft.com/office/word/2010/wordml" xmlns:w15="http://schemas.microsoft.com/office/word/2012/wordml" xmlns:w16se="http://schemas.microsoft.com/office/word/2015/wordml/symex" xmlns:wpg="http://schemas.microsoft.com/office/word/2010/wordprocessingGroup" xmlns:wpi="http://schemas.microsoft.com/office/word/2010/wordprocessingInk" xmlns:wne="http://schemas.microsoft.com/office/word/2006/wordml" xmlns:wps="http://schemas.microsoft.com/office/word/2010/wordprocessingShape" mc:Ignorable="w14 w15 w16se wp14">
+<w:document xmlns:wpc="http://schemas.microsoft.com/office/word/2010/wordprocessingCanvas" xmlns:cx="http://schemas.microsoft.com/office/drawing/2014/chartex" xmlns:cx1="http://schemas.microsoft.com/office/drawing/2015/9/8/chartex" xmlns:cx2="http://schemas.microsoft.com/office/drawing/2015/10/21/chartex" xmlns:cx3="http://schemas.microsoft.com/office/drawing/2016/5/9/chartex" xmlns:cx4="http://schemas.microsoft.com/office/drawing/2016/5/10/chartex" xmlns:cx5="http://schemas.microsoft.com/office/drawing/2016/5/11/chartex" xmlns:cx6="http://schemas.microsoft.com/office/drawing/2016/5/12/chartex" xmlns:cx7="http://schemas.microsoft.com/office/drawing/2016/5/13/chartex" xmlns:cx8="http://schemas.microsoft.com/office/drawing/2016/5/14/chartex" xmlns:mc="http://schemas.openxmlformats.org/markup-compatibility/2006" xmlns:o="urn:schemas-microsoft-com:office:office" xmlns:r="http://schemas.openxmlformats.org/officeDocument/2006/relationships" xmlns:m="http://schemas.openxmlformats.org/officeDocument/2006/math" xmlns:v="urn:schemas-microsoft-com:vml" xmlns:wp14="http://schemas.microsoft.com/office/word/2010/wordprocessingDrawing" xmlns:wp="http://schemas.openxmlformats.org/drawingml/2006/wordprocessingDrawing" xmlns:w10="urn:schemas-microsoft-com:office:word" xmlns:w="http://schemas.openxmlformats.org/wordprocessingml/2006/main" xmlns:w14="http://schemas.microsoft.com/office/word/2010/wordml" xmlns:w15="http://schemas.microsoft.com/office/word/2012/wordml" xmlns:w16se="http://schemas.microsoft.com/office/word/2015/wordml/symex" xmlns:wpg="http://schemas.microsoft.com/office/word/2010/wordprocessingGroup" xmlns:wpi="http://schemas.microsoft.com/office/word/2010/wordprocessingInk" xmlns:wne="http://schemas.microsoft.com/office/word/2006/wordml" xmlns:wps="http://schemas.microsoft.com/office/word/2010/wordprocessingShape" mc:Ignorable="w14 w15 w16se wp14">
   <w:body>
     <w:p>
       <w:pPr>
-        <w:pStyle w:val="Heading1"/>
+        <w:pStyle w:val="1"/>
         <w:bidi/>
         <w:rPr>
           <w:rtl/>
@@ -35,7 +35,7 @@
     </w:p>
     <w:p>
       <w:pPr>
-        <w:pStyle w:val="ListParagraph"/>
+        <w:pStyle w:val="a3"/>
         <w:numPr>
           <w:ilvl w:val="0"/>
           <w:numId w:val="1"/>
@@ -65,7 +65,7 @@
     </w:p>
     <w:p>
       <w:pPr>
-        <w:pStyle w:val="ListParagraph"/>
+        <w:pStyle w:val="a3"/>
         <w:numPr>
           <w:ilvl w:val="1"/>
           <w:numId w:val="1"/>
@@ -102,7 +102,7 @@
     </w:p>
     <w:p>
       <w:pPr>
-        <w:pStyle w:val="ListParagraph"/>
+        <w:pStyle w:val="a3"/>
         <w:numPr>
           <w:ilvl w:val="2"/>
           <w:numId w:val="1"/>
@@ -135,7 +135,7 @@
     </w:p>
     <w:p>
       <w:pPr>
-        <w:pStyle w:val="ListParagraph"/>
+        <w:pStyle w:val="a3"/>
         <w:numPr>
           <w:ilvl w:val="1"/>
           <w:numId w:val="1"/>
@@ -167,7 +167,7 @@
     </w:p>
     <w:p>
       <w:pPr>
-        <w:pStyle w:val="ListParagraph"/>
+        <w:pStyle w:val="a3"/>
         <w:numPr>
           <w:ilvl w:val="0"/>
           <w:numId w:val="1"/>
@@ -182,7 +182,7 @@
     </w:p>
     <w:p>
       <w:pPr>
-        <w:pStyle w:val="ListParagraph"/>
+        <w:pStyle w:val="a3"/>
         <w:numPr>
           <w:ilvl w:val="1"/>
           <w:numId w:val="1"/>
@@ -207,7 +207,7 @@
     </w:p>
     <w:p>
       <w:pPr>
-        <w:pStyle w:val="ListParagraph"/>
+        <w:pStyle w:val="a3"/>
         <w:numPr>
           <w:ilvl w:val="0"/>
           <w:numId w:val="1"/>
@@ -215,11 +215,7 @@
         <w:bidi/>
       </w:pPr>
       <w:r>
-        <w:t xml:space="preserve">Python </w:t>
-      </w:r>
-      <w:proofErr w:type="gramStart"/>
-      <w:r>
-        <w:t>2.7</w:t>
+        <w:t>Python 2.7</w:t>
       </w:r>
       <w:r>
         <w:t xml:space="preserve"> </w:t>
@@ -229,15 +225,7 @@
           <w:rFonts w:hint="cs"/>
           <w:rtl/>
         </w:rPr>
-        <w:t xml:space="preserve"> (</w:t>
-      </w:r>
-      <w:proofErr w:type="gramEnd"/>
-      <w:r>
-        <w:rPr>
-          <w:rFonts w:hint="cs"/>
-          <w:rtl/>
-        </w:rPr>
-        <w:t xml:space="preserve">להתקין </w:t>
+        <w:t xml:space="preserve"> (להתקין </w:t>
       </w:r>
       <w:r>
         <w:rPr>
@@ -271,7 +259,7 @@
     </w:p>
     <w:p>
       <w:pPr>
-        <w:pStyle w:val="ListParagraph"/>
+        <w:pStyle w:val="a3"/>
         <w:numPr>
           <w:ilvl w:val="1"/>
           <w:numId w:val="1"/>
@@ -297,7 +285,7 @@
     </w:p>
     <w:p>
       <w:pPr>
-        <w:pStyle w:val="ListParagraph"/>
+        <w:pStyle w:val="a3"/>
         <w:numPr>
           <w:ilvl w:val="0"/>
           <w:numId w:val="1"/>
@@ -316,7 +304,7 @@
     </w:p>
     <w:p>
       <w:pPr>
-        <w:pStyle w:val="ListParagraph"/>
+        <w:pStyle w:val="a3"/>
         <w:numPr>
           <w:ilvl w:val="1"/>
           <w:numId w:val="1"/>
@@ -354,7 +342,7 @@
     </w:p>
     <w:p>
       <w:pPr>
-        <w:pStyle w:val="ListParagraph"/>
+        <w:pStyle w:val="a3"/>
         <w:numPr>
           <w:ilvl w:val="2"/>
           <w:numId w:val="1"/>
@@ -397,7 +385,7 @@
     </w:p>
     <w:p>
       <w:pPr>
-        <w:pStyle w:val="ListParagraph"/>
+        <w:pStyle w:val="a3"/>
         <w:numPr>
           <w:ilvl w:val="3"/>
           <w:numId w:val="1"/>
@@ -410,7 +398,7 @@
     </w:p>
     <w:p>
       <w:pPr>
-        <w:pStyle w:val="ListParagraph"/>
+        <w:pStyle w:val="a3"/>
         <w:numPr>
           <w:ilvl w:val="3"/>
           <w:numId w:val="1"/>
@@ -423,7 +411,7 @@
     </w:p>
     <w:p>
       <w:pPr>
-        <w:pStyle w:val="ListParagraph"/>
+        <w:pStyle w:val="a3"/>
         <w:numPr>
           <w:ilvl w:val="0"/>
           <w:numId w:val="1"/>
@@ -445,7 +433,7 @@
     </w:p>
     <w:p>
       <w:pPr>
-        <w:pStyle w:val="ListParagraph"/>
+        <w:pStyle w:val="a3"/>
         <w:numPr>
           <w:ilvl w:val="1"/>
           <w:numId w:val="1"/>
@@ -487,7 +475,7 @@
     </w:p>
     <w:p>
       <w:pPr>
-        <w:pStyle w:val="ListParagraph"/>
+        <w:pStyle w:val="a3"/>
         <w:numPr>
           <w:ilvl w:val="2"/>
           <w:numId w:val="1"/>
@@ -515,7 +503,7 @@
     </w:p>
     <w:p>
       <w:pPr>
-        <w:pStyle w:val="ListParagraph"/>
+        <w:pStyle w:val="a3"/>
         <w:numPr>
           <w:ilvl w:val="1"/>
           <w:numId w:val="1"/>
@@ -547,7 +535,7 @@
     </w:p>
     <w:p>
       <w:pPr>
-        <w:pStyle w:val="ListParagraph"/>
+        <w:pStyle w:val="a3"/>
         <w:numPr>
           <w:ilvl w:val="2"/>
           <w:numId w:val="1"/>
@@ -576,7 +564,7 @@
     </w:p>
     <w:p>
       <w:pPr>
-        <w:pStyle w:val="ListParagraph"/>
+        <w:pStyle w:val="a3"/>
         <w:numPr>
           <w:ilvl w:val="0"/>
           <w:numId w:val="1"/>
@@ -605,7 +593,7 @@
     </w:p>
     <w:p>
       <w:pPr>
-        <w:pStyle w:val="ListParagraph"/>
+        <w:pStyle w:val="a3"/>
         <w:numPr>
           <w:ilvl w:val="1"/>
           <w:numId w:val="1"/>
@@ -613,12 +601,21 @@
         <w:bidi/>
       </w:pPr>
       <w:r>
-        <w:t>Run-&gt;Edit Configurations -&gt; + (Create new configuration)</w:t>
-      </w:r>
-    </w:p>
-    <w:p>
-      <w:pPr>
-        <w:pStyle w:val="ListParagraph"/>
+        <w:t xml:space="preserve">Run-&gt;Edit Configurations -&gt; + </w:t>
+      </w:r>
+      <w:r>
+        <w:t xml:space="preserve">-&gt; </w:t>
+      </w:r>
+      <w:r>
+        <w:t>Pytho</w:t>
+      </w:r>
+      <w:r>
+        <w:t xml:space="preserve">n </w:t>
+      </w:r>
+    </w:p>
+    <w:p>
+      <w:pPr>
+        <w:pStyle w:val="a3"/>
         <w:numPr>
           <w:ilvl w:val="1"/>
           <w:numId w:val="1"/>
@@ -628,10 +625,27 @@
       <w:r>
         <w:t>Name: Django</w:t>
       </w:r>
-    </w:p>
-    <w:p>
-      <w:pPr>
-        <w:pStyle w:val="ListParagraph"/>
+      <w:r>
+        <w:rPr>
+          <w:rFonts w:hint="cs"/>
+          <w:rtl/>
+        </w:rPr>
+        <w:t xml:space="preserve"> (במקום </w:t>
+      </w:r>
+      <w:r>
+        <w:t>Unnamed</w:t>
+      </w:r>
+      <w:r>
+        <w:rPr>
+          <w:rFonts w:hint="cs"/>
+          <w:rtl/>
+        </w:rPr>
+        <w:t>)</w:t>
+      </w:r>
+    </w:p>
+    <w:p>
+      <w:pPr>
+        <w:pStyle w:val="a3"/>
         <w:numPr>
           <w:ilvl w:val="1"/>
           <w:numId w:val="1"/>
@@ -639,12 +653,15 @@
         <w:bidi/>
       </w:pPr>
       <w:r>
-        <w:t>Script: path to manage.py</w:t>
-      </w:r>
-    </w:p>
-    <w:p>
-      <w:pPr>
-        <w:pStyle w:val="ListParagraph"/>
+        <w:t xml:space="preserve">Script: press on … and find the </w:t>
+      </w:r>
+      <w:r>
+        <w:t>path to manage.py</w:t>
+      </w:r>
+    </w:p>
+    <w:p>
+      <w:pPr>
+        <w:pStyle w:val="a3"/>
         <w:numPr>
           <w:ilvl w:val="1"/>
           <w:numId w:val="1"/>
@@ -662,7 +679,7 @@
     </w:p>
     <w:p>
       <w:pPr>
-        <w:pStyle w:val="ListParagraph"/>
+        <w:pStyle w:val="a3"/>
         <w:numPr>
           <w:ilvl w:val="1"/>
           <w:numId w:val="1"/>
@@ -670,6 +687,19 @@
         <w:bidi/>
       </w:pPr>
       <w:r>
+        <w:t xml:space="preserve">Apply -&gt; OK </w:t>
+      </w:r>
+    </w:p>
+    <w:p>
+      <w:pPr>
+        <w:pStyle w:val="a3"/>
+        <w:numPr>
+          <w:ilvl w:val="1"/>
+          <w:numId w:val="1"/>
+        </w:numPr>
+        <w:bidi/>
+      </w:pPr>
+      <w:r>
         <w:rPr>
           <w:rFonts w:hint="cs"/>
           <w:rtl/>
@@ -679,7 +709,7 @@
     </w:p>
     <w:p>
       <w:pPr>
-        <w:pStyle w:val="ListParagraph"/>
+        <w:pStyle w:val="a3"/>
         <w:numPr>
           <w:ilvl w:val="2"/>
           <w:numId w:val="1"/>
@@ -689,18 +719,17 @@
       <w:r>
         <w:t>Run -&gt; Debug ‘Django’</w:t>
       </w:r>
-    </w:p>
-    <w:p>
-      <w:pPr>
-        <w:pStyle w:val="ListParagraph"/>
+      <w:bookmarkStart w:id="0" w:name="_GoBack"/>
+      <w:bookmarkEnd w:id="0"/>
+    </w:p>
+    <w:p>
+      <w:pPr>
+        <w:pStyle w:val="a3"/>
         <w:numPr>
           <w:ilvl w:val="2"/>
           <w:numId w:val="1"/>
         </w:numPr>
         <w:bidi/>
-        <w:rPr>
-          <w:rFonts w:hint="cs"/>
-        </w:rPr>
       </w:pPr>
       <w:r>
         <w:rPr>
@@ -712,7 +741,7 @@
     </w:p>
     <w:p>
       <w:pPr>
-        <w:pStyle w:val="ListParagraph"/>
+        <w:pStyle w:val="a3"/>
         <w:numPr>
           <w:ilvl w:val="2"/>
           <w:numId w:val="1"/>
@@ -775,7 +804,7 @@
     </w:p>
     <w:p>
       <w:pPr>
-        <w:pStyle w:val="ListParagraph"/>
+        <w:pStyle w:val="a3"/>
         <w:numPr>
           <w:ilvl w:val="3"/>
           <w:numId w:val="1"/>
@@ -791,7 +820,7 @@
     </w:p>
     <w:p>
       <w:pPr>
-        <w:pStyle w:val="ListParagraph"/>
+        <w:pStyle w:val="a3"/>
         <w:numPr>
           <w:ilvl w:val="3"/>
           <w:numId w:val="1"/>
@@ -812,12 +841,10 @@
         </w:rPr>
         <w:t>: technion123</w:t>
       </w:r>
-      <w:bookmarkStart w:id="0" w:name="_GoBack"/>
-      <w:bookmarkEnd w:id="0"/>
-    </w:p>
-    <w:p>
-      <w:pPr>
-        <w:pStyle w:val="ListParagraph"/>
+    </w:p>
+    <w:p>
+      <w:pPr>
+        <w:pStyle w:val="a3"/>
         <w:numPr>
           <w:ilvl w:val="0"/>
           <w:numId w:val="1"/>
@@ -830,15 +857,12 @@
     </w:p>
     <w:p>
       <w:pPr>
-        <w:pStyle w:val="ListParagraph"/>
+        <w:pStyle w:val="a3"/>
         <w:numPr>
           <w:ilvl w:val="1"/>
           <w:numId w:val="1"/>
         </w:numPr>
         <w:bidi/>
-        <w:rPr>
-          <w:rFonts w:hint="cs"/>
-        </w:rPr>
       </w:pPr>
       <w:r>
         <w:rPr>
@@ -889,15 +913,12 @@
     </w:p>
     <w:p>
       <w:pPr>
-        <w:pStyle w:val="ListParagraph"/>
+        <w:pStyle w:val="a3"/>
         <w:numPr>
           <w:ilvl w:val="1"/>
           <w:numId w:val="1"/>
         </w:numPr>
         <w:bidi/>
-        <w:rPr>
-          <w:rFonts w:hint="cs"/>
-        </w:rPr>
       </w:pPr>
       <w:r>
         <w:rPr>
@@ -921,15 +942,12 @@
     </w:p>
     <w:p>
       <w:pPr>
-        <w:pStyle w:val="ListParagraph"/>
+        <w:pStyle w:val="a3"/>
         <w:numPr>
           <w:ilvl w:val="2"/>
           <w:numId w:val="1"/>
         </w:numPr>
         <w:bidi/>
-        <w:rPr>
-          <w:rFonts w:hint="cs"/>
-        </w:rPr>
       </w:pPr>
       <w:r>
         <w:rPr>
@@ -944,7 +962,7 @@
     </w:p>
     <w:p>
       <w:pPr>
-        <w:pStyle w:val="ListParagraph"/>
+        <w:pStyle w:val="a3"/>
         <w:numPr>
           <w:ilvl w:val="1"/>
           <w:numId w:val="1"/>
@@ -982,7 +1000,7 @@
     </w:p>
     <w:p>
       <w:pPr>
-        <w:pStyle w:val="ListParagraph"/>
+        <w:pStyle w:val="a3"/>
         <w:bidi/>
         <w:ind w:left="2160"/>
         <w:rPr>
@@ -1001,7 +1019,6 @@
           <w:bCs/>
           <w:rtl/>
         </w:rPr>
-        <w:lastRenderedPageBreak/>
         <w:t>תצלום מסך 6:</w:t>
       </w:r>
       <w:r>
@@ -1208,7 +1225,7 @@
       <w:r>
         <w:lastRenderedPageBreak/>
         <w:pict w14:anchorId="212CDBA6">
-          <v:shape id="_x0000_i1025" type="#_x0000_t75" style="width:222.35pt;height:245.4pt">
+          <v:shape id="_x0000_i1025" type="#_x0000_t75" style="width:222pt;height:245.5pt">
             <v:imagedata r:id="rId12" o:title="2"/>
           </v:shape>
         </w:pict>
@@ -1216,7 +1233,7 @@
     </w:p>
     <w:p>
       <w:pPr>
-        <w:pStyle w:val="ListParagraph"/>
+        <w:pStyle w:val="a3"/>
         <w:bidi/>
         <w:ind w:left="2880"/>
       </w:pPr>
@@ -1230,7 +1247,7 @@
     </w:p>
     <w:p>
       <w:pPr>
-        <w:pStyle w:val="ListParagraph"/>
+        <w:pStyle w:val="a3"/>
         <w:numPr>
           <w:ilvl w:val="3"/>
           <w:numId w:val="1"/>
@@ -1246,26 +1263,17 @@
         </w:rPr>
         <w:br/>
       </w:r>
-      <w:proofErr w:type="gramStart"/>
-      <w:r>
-        <w:rPr>
-          <w:rFonts w:hint="cs"/>
-          <w:rtl/>
-        </w:rPr>
-        <w:t>אישור..</w:t>
-      </w:r>
-      <w:proofErr w:type="gramEnd"/>
-      <w:r>
-        <w:rPr>
-          <w:rFonts w:hint="cs"/>
-          <w:rtl/>
-        </w:rPr>
-        <w:t xml:space="preserve"> ואז שוב על חדש ותוסיפו את:</w:t>
-      </w:r>
-    </w:p>
-    <w:p>
-      <w:pPr>
-        <w:pStyle w:val="ListParagraph"/>
+      <w:r>
+        <w:rPr>
+          <w:rFonts w:hint="cs"/>
+          <w:rtl/>
+        </w:rPr>
+        <w:t>אישור.. ואז שוב על חדש ותוסיפו את:</w:t>
+      </w:r>
+    </w:p>
+    <w:p>
+      <w:pPr>
+        <w:pStyle w:val="a3"/>
         <w:numPr>
           <w:ilvl w:val="3"/>
           <w:numId w:val="1"/>
@@ -1540,7 +1548,7 @@
       </w:pPr>
       <w:r>
         <w:pict w14:anchorId="573E880F">
-          <v:shape id="_x0000_i1026" type="#_x0000_t75" style="width:429.1pt;height:218.9pt;mso-position-horizontal:absolute;mso-position-horizontal-relative:text;mso-position-vertical:absolute;mso-position-vertical-relative:text;mso-width-relative:page;mso-height-relative:page">
+          <v:shape id="_x0000_i1026" type="#_x0000_t75" style="width:429pt;height:219pt;mso-position-horizontal:absolute;mso-position-horizontal-relative:text;mso-position-vertical:absolute;mso-position-vertical-relative:text;mso-width-relative:page;mso-height-relative:page">
             <v:imagedata r:id="rId15" o:title="55"/>
           </v:shape>
         </w:pict>
@@ -1603,7 +1611,7 @@
 </file>
 
 <file path=word/numbering.xml><?xml version="1.0" encoding="utf-8"?>
-<w:numbering xmlns:wpc="http://schemas.microsoft.com/office/word/2010/wordprocessingCanvas" xmlns:cx="http://schemas.microsoft.com/office/drawing/2014/chartex" xmlns:cx1="http://schemas.microsoft.com/office/drawing/2015/9/8/chartex" xmlns:cx2="http://schemas.microsoft.com/office/drawing/2015/10/21/chartex" xmlns:cx3="http://schemas.microsoft.com/office/drawing/2016/5/9/chartex" xmlns:cx4="http://schemas.microsoft.com/office/drawing/2016/5/10/chartex" xmlns:cx5="http://schemas.microsoft.com/office/drawing/2016/5/11/chartex" xmlns:mc="http://schemas.openxmlformats.org/markup-compatibility/2006" xmlns:o="urn:schemas-microsoft-com:office:office" xmlns:r="http://schemas.openxmlformats.org/officeDocument/2006/relationships" xmlns:m="http://schemas.openxmlformats.org/officeDocument/2006/math" xmlns:v="urn:schemas-microsoft-com:vml" xmlns:wp14="http://schemas.microsoft.com/office/word/2010/wordprocessingDrawing" xmlns:wp="http://schemas.openxmlformats.org/drawingml/2006/wordprocessingDrawing" xmlns:w10="urn:schemas-microsoft-com:office:word" xmlns:w="http://schemas.openxmlformats.org/wordprocessingml/2006/main" xmlns:w14="http://schemas.microsoft.com/office/word/2010/wordml" xmlns:w15="http://schemas.microsoft.com/office/word/2012/wordml" xmlns:w16se="http://schemas.microsoft.com/office/word/2015/wordml/symex" xmlns:wpg="http://schemas.microsoft.com/office/word/2010/wordprocessingGroup" xmlns:wpi="http://schemas.microsoft.com/office/word/2010/wordprocessingInk" xmlns:wne="http://schemas.microsoft.com/office/word/2006/wordml" xmlns:wps="http://schemas.microsoft.com/office/word/2010/wordprocessingShape" mc:Ignorable="w14 w15 w16se wp14">
+<w:numbering xmlns:wpc="http://schemas.microsoft.com/office/word/2010/wordprocessingCanvas" xmlns:cx="http://schemas.microsoft.com/office/drawing/2014/chartex" xmlns:cx1="http://schemas.microsoft.com/office/drawing/2015/9/8/chartex" xmlns:cx2="http://schemas.microsoft.com/office/drawing/2015/10/21/chartex" xmlns:cx3="http://schemas.microsoft.com/office/drawing/2016/5/9/chartex" xmlns:cx4="http://schemas.microsoft.com/office/drawing/2016/5/10/chartex" xmlns:cx5="http://schemas.microsoft.com/office/drawing/2016/5/11/chartex" xmlns:cx6="http://schemas.microsoft.com/office/drawing/2016/5/12/chartex" xmlns:cx7="http://schemas.microsoft.com/office/drawing/2016/5/13/chartex" xmlns:cx8="http://schemas.microsoft.com/office/drawing/2016/5/14/chartex" xmlns:mc="http://schemas.openxmlformats.org/markup-compatibility/2006" xmlns:o="urn:schemas-microsoft-com:office:office" xmlns:r="http://schemas.openxmlformats.org/officeDocument/2006/relationships" xmlns:m="http://schemas.openxmlformats.org/officeDocument/2006/math" xmlns:v="urn:schemas-microsoft-com:vml" xmlns:wp14="http://schemas.microsoft.com/office/word/2010/wordprocessingDrawing" xmlns:wp="http://schemas.openxmlformats.org/drawingml/2006/wordprocessingDrawing" xmlns:w10="urn:schemas-microsoft-com:office:word" xmlns:w="http://schemas.openxmlformats.org/wordprocessingml/2006/main" xmlns:w14="http://schemas.microsoft.com/office/word/2010/wordml" xmlns:w15="http://schemas.microsoft.com/office/word/2012/wordml" xmlns:w16se="http://schemas.microsoft.com/office/word/2015/wordml/symex" xmlns:wpg="http://schemas.microsoft.com/office/word/2010/wordprocessingGroup" xmlns:wpi="http://schemas.microsoft.com/office/word/2010/wordprocessingInk" xmlns:wne="http://schemas.microsoft.com/office/word/2006/wordml" xmlns:wps="http://schemas.microsoft.com/office/word/2010/wordprocessingShape" mc:Ignorable="w14 w15 w16se wp14">
   <w:abstractNum w:abstractNumId="0" w15:restartNumberingAfterBreak="0">
     <w:nsid w:val="4FB63174"/>
     <w:multiLevelType w:val="hybridMultilevel"/>
@@ -2092,15 +2100,15 @@
     <w:lsdException w:name="Smart Hyperlink" w:semiHidden="1" w:unhideWhenUsed="1"/>
     <w:lsdException w:name="Hashtag" w:semiHidden="1" w:unhideWhenUsed="1"/>
   </w:latentStyles>
-  <w:style w:type="paragraph" w:default="1" w:styleId="Normal">
+  <w:style w:type="paragraph" w:default="1" w:styleId="a">
     <w:name w:val="Normal"/>
     <w:qFormat/>
   </w:style>
-  <w:style w:type="paragraph" w:styleId="Heading1">
+  <w:style w:type="paragraph" w:styleId="1">
     <w:name w:val="heading 1"/>
-    <w:basedOn w:val="Normal"/>
-    <w:next w:val="Normal"/>
-    <w:link w:val="Heading1Char"/>
+    <w:basedOn w:val="a"/>
+    <w:next w:val="a"/>
+    <w:link w:val="10"/>
     <w:uiPriority w:val="9"/>
     <w:qFormat/>
     <w:rsid w:val="00134F70"/>
@@ -2117,13 +2125,13 @@
       <w:szCs w:val="32"/>
     </w:rPr>
   </w:style>
-  <w:style w:type="character" w:default="1" w:styleId="DefaultParagraphFont">
+  <w:style w:type="character" w:default="1" w:styleId="a0">
     <w:name w:val="Default Paragraph Font"/>
     <w:uiPriority w:val="1"/>
     <w:semiHidden/>
     <w:unhideWhenUsed/>
   </w:style>
-  <w:style w:type="table" w:default="1" w:styleId="TableNormal">
+  <w:style w:type="table" w:default="1" w:styleId="a1">
     <w:name w:val="Normal Table"/>
     <w:uiPriority w:val="99"/>
     <w:semiHidden/>
@@ -2138,16 +2146,16 @@
       </w:tblCellMar>
     </w:tblPr>
   </w:style>
-  <w:style w:type="numbering" w:default="1" w:styleId="NoList">
+  <w:style w:type="numbering" w:default="1" w:styleId="a2">
     <w:name w:val="No List"/>
     <w:uiPriority w:val="99"/>
     <w:semiHidden/>
     <w:unhideWhenUsed/>
   </w:style>
-  <w:style w:type="character" w:customStyle="1" w:styleId="Heading1Char">
-    <w:name w:val="Heading 1 Char"/>
-    <w:basedOn w:val="DefaultParagraphFont"/>
-    <w:link w:val="Heading1"/>
+  <w:style w:type="character" w:customStyle="1" w:styleId="10">
+    <w:name w:val="כותרת 1 תו"/>
+    <w:basedOn w:val="a0"/>
+    <w:link w:val="1"/>
     <w:uiPriority w:val="9"/>
     <w:rsid w:val="00134F70"/>
     <w:rPr>
@@ -2157,9 +2165,9 @@
       <w:szCs w:val="32"/>
     </w:rPr>
   </w:style>
-  <w:style w:type="paragraph" w:styleId="ListParagraph">
+  <w:style w:type="paragraph" w:styleId="a3">
     <w:name w:val="List Paragraph"/>
-    <w:basedOn w:val="Normal"/>
+    <w:basedOn w:val="a"/>
     <w:uiPriority w:val="34"/>
     <w:qFormat/>
     <w:rsid w:val="00134F70"/>
@@ -2170,7 +2178,7 @@
   </w:style>
   <w:style w:type="character" w:styleId="Hyperlink">
     <w:name w:val="Hyperlink"/>
-    <w:basedOn w:val="DefaultParagraphFont"/>
+    <w:basedOn w:val="a0"/>
     <w:uiPriority w:val="99"/>
     <w:unhideWhenUsed/>
     <w:rsid w:val="00757A04"/>

</xml_diff>